<commit_message>
finally shity course is over
</commit_message>
<xml_diff>
--- a/6 Cover page and page Break.docx
+++ b/6 Cover page and page Break.docx
@@ -217,7 +217,7 @@
                                     <w:rPr>
                                       <w:rFonts w:asciiTheme="majorHAnsi" w:eastAsiaTheme="majorEastAsia" w:hAnsiTheme="majorHAnsi" w:cstheme="majorBidi"/>
                                       <w:caps/>
-                                      <w:color w:val="3494BA" w:themeColor="accent1"/>
+                                      <w:color w:val="E32D91" w:themeColor="accent1"/>
                                       <w:sz w:val="72"/>
                                       <w:szCs w:val="72"/>
                                     </w:rPr>
@@ -235,7 +235,7 @@
                                         <w:rPr>
                                           <w:rFonts w:asciiTheme="majorHAnsi" w:eastAsiaTheme="majorEastAsia" w:hAnsiTheme="majorHAnsi" w:cstheme="majorBidi"/>
                                           <w:caps/>
-                                          <w:color w:val="3494BA" w:themeColor="accent1"/>
+                                          <w:color w:val="E32D91" w:themeColor="accent1"/>
                                           <w:sz w:val="72"/>
                                           <w:szCs w:val="72"/>
                                         </w:rPr>
@@ -244,7 +244,7 @@
                                         <w:rPr>
                                           <w:rFonts w:asciiTheme="majorHAnsi" w:eastAsiaTheme="majorEastAsia" w:hAnsiTheme="majorHAnsi" w:cstheme="majorBidi"/>
                                           <w:caps/>
-                                          <w:color w:val="3494BA" w:themeColor="accent1"/>
+                                          <w:color w:val="E32D91" w:themeColor="accent1"/>
                                           <w:sz w:val="72"/>
                                           <w:szCs w:val="72"/>
                                         </w:rPr>
@@ -277,8 +277,8 @@
               <mc:Fallback>
                 <w:pict>
                   <v:group w14:anchorId="6B5744A1" id="Group 62" o:spid="_x0000_s1026" style="position:absolute;margin-left:558.6pt;margin-top:0;width:609.8pt;height:790.75pt;z-index:-251654144;mso-position-horizontal:right;mso-position-horizontal-relative:page;mso-position-vertical:bottom;mso-position-vertical-relative:page" coordsize="68648,91235" o:gfxdata="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">
-                    <v:rect id="Rectangle 194" o:spid="_x0000_s1027" style="position:absolute;width:68580;height:13716;visibility:visible;mso-wrap-style:square;v-text-anchor:middle" o:gfxdata="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" fillcolor="#3494ba [3204]" stroked="f" strokeweight="1pt"/>
-                    <v:rect id="Rectangle 195" o:spid="_x0000_s1028" style="position:absolute;top:40943;width:68580;height:50292;visibility:visible;mso-wrap-style:square;v-text-anchor:bottom" o:gfxdata="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" fillcolor="#3494ba [3204]" stroked="f" strokeweight="1pt">
+                    <v:rect id="Rectangle 194" o:spid="_x0000_s1027" style="position:absolute;width:68580;height:13716;visibility:visible;mso-wrap-style:square;v-text-anchor:middle" o:gfxdata="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" fillcolor="#e32d91 [3204]" stroked="f" strokeweight="1pt"/>
+                    <v:rect id="Rectangle 195" o:spid="_x0000_s1028" style="position:absolute;top:40943;width:68580;height:50292;visibility:visible;mso-wrap-style:square;v-text-anchor:bottom" o:gfxdata="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" fillcolor="#e32d91 [3204]" stroked="f" strokeweight="1pt">
                       <v:textbox inset="36pt,57.6pt,36pt,36pt">
                         <w:txbxContent>
                           <w:sdt>
@@ -336,7 +336,7 @@
                               <w:rPr>
                                 <w:rFonts w:asciiTheme="majorHAnsi" w:eastAsiaTheme="majorEastAsia" w:hAnsiTheme="majorHAnsi" w:cstheme="majorBidi"/>
                                 <w:caps/>
-                                <w:color w:val="3494BA" w:themeColor="accent1"/>
+                                <w:color w:val="E32D91" w:themeColor="accent1"/>
                                 <w:sz w:val="72"/>
                                 <w:szCs w:val="72"/>
                               </w:rPr>
@@ -354,7 +354,7 @@
                                   <w:rPr>
                                     <w:rFonts w:asciiTheme="majorHAnsi" w:eastAsiaTheme="majorEastAsia" w:hAnsiTheme="majorHAnsi" w:cstheme="majorBidi"/>
                                     <w:caps/>
-                                    <w:color w:val="3494BA" w:themeColor="accent1"/>
+                                    <w:color w:val="E32D91" w:themeColor="accent1"/>
                                     <w:sz w:val="72"/>
                                     <w:szCs w:val="72"/>
                                   </w:rPr>
@@ -363,7 +363,7 @@
                                   <w:rPr>
                                     <w:rFonts w:asciiTheme="majorHAnsi" w:eastAsiaTheme="majorEastAsia" w:hAnsiTheme="majorHAnsi" w:cstheme="majorBidi"/>
                                     <w:caps/>
-                                    <w:color w:val="3494BA" w:themeColor="accent1"/>
+                                    <w:color w:val="E32D91" w:themeColor="accent1"/>
                                     <w:sz w:val="72"/>
                                     <w:szCs w:val="72"/>
                                   </w:rPr>
@@ -415,10 +415,10 @@
     <w:sdt>
       <w:sdtPr>
         <w:rPr>
-          <w:rFonts w:asciiTheme="minorHAnsi" w:eastAsiaTheme="minorHAnsi" w:hAnsiTheme="minorHAnsi" w:cstheme="minorBidi"/>
+          <w:rFonts w:eastAsiaTheme="minorHAnsi"/>
           <w:color w:val="auto"/>
-          <w:sz w:val="22"/>
-          <w:szCs w:val="22"/>
+          <w:kern w:val="2"/>
+          <w14:ligatures w14:val="standardContextual"/>
         </w:rPr>
         <w:id w:val="-67341866"/>
         <w:docPartObj>
@@ -426,6 +426,17 @@
           <w:docPartUnique/>
         </w:docPartObj>
       </w:sdtPr>
+      <w:sdtEndPr>
+        <w:rPr>
+          <w:rFonts w:eastAsiaTheme="minorEastAsia"/>
+          <w:caps w:val="0"/>
+          <w:spacing w:val="0"/>
+          <w:kern w:val="0"/>
+          <w:sz w:val="20"/>
+          <w:szCs w:val="20"/>
+          <w14:ligatures w14:val="none"/>
+        </w:rPr>
+      </w:sdtEndPr>
       <w:sdtContent>
         <w:p>
           <w:pPr>
@@ -1258,24 +1269,14 @@
                             <w:r>
                               <w:t xml:space="preserve">Figure </w:t>
                             </w:r>
-                            <w:r>
-                              <w:fldChar w:fldCharType="begin"/>
-                            </w:r>
-                            <w:r>
-                              <w:instrText xml:space="preserve"> SEQ Figure \* ARABIC </w:instrText>
-                            </w:r>
-                            <w:r>
-                              <w:fldChar w:fldCharType="separate"/>
-                            </w:r>
-                            <w:r>
-                              <w:rPr>
-                                <w:noProof/>
-                              </w:rPr>
-                              <w:t>1</w:t>
-                            </w:r>
-                            <w:r>
-                              <w:fldChar w:fldCharType="end"/>
-                            </w:r>
+                            <w:fldSimple w:instr=" SEQ Figure \* ARABIC ">
+                              <w:r>
+                                <w:rPr>
+                                  <w:noProof/>
+                                </w:rPr>
+                                <w:t>1</w:t>
+                              </w:r>
+                            </w:fldSimple>
                             <w:r>
                               <w:t xml:space="preserve"> 10 Minute School Homepage</w:t>
                             </w:r>
@@ -1321,24 +1322,14 @@
                       <w:r>
                         <w:t xml:space="preserve">Figure </w:t>
                       </w:r>
-                      <w:r>
-                        <w:fldChar w:fldCharType="begin"/>
-                      </w:r>
-                      <w:r>
-                        <w:instrText xml:space="preserve"> SEQ Figure \* ARABIC </w:instrText>
-                      </w:r>
-                      <w:r>
-                        <w:fldChar w:fldCharType="separate"/>
-                      </w:r>
-                      <w:r>
-                        <w:rPr>
-                          <w:noProof/>
-                        </w:rPr>
-                        <w:t>1</w:t>
-                      </w:r>
-                      <w:r>
-                        <w:fldChar w:fldCharType="end"/>
-                      </w:r>
+                      <w:fldSimple w:instr=" SEQ Figure \* ARABIC ">
+                        <w:r>
+                          <w:rPr>
+                            <w:noProof/>
+                          </w:rPr>
+                          <w:t>1</w:t>
+                        </w:r>
+                      </w:fldSimple>
                       <w:r>
                         <w:t xml:space="preserve"> 10 Minute School Homepage</w:t>
                       </w:r>
@@ -1540,6 +1531,7 @@
           <w:sz w:val="28"/>
           <w:szCs w:val="28"/>
         </w:rPr>
+        <w:lastRenderedPageBreak/>
         <w:t xml:space="preserve">Integrated platform to track progress of the learning experience </w:t>
       </w:r>
     </w:p>
@@ -1595,7 +1587,6 @@
         <w:rPr>
           <w:noProof/>
         </w:rPr>
-        <w:lastRenderedPageBreak/>
         <w:drawing>
           <wp:inline distT="0" distB="0" distL="0" distR="0" wp14:anchorId="1967299F" wp14:editId="2F0F5C98">
             <wp:extent cx="5943600" cy="2909570"/>
@@ -1655,24 +1646,14 @@
       <w:r>
         <w:t xml:space="preserve">Figure </w:t>
       </w:r>
-      <w:r>
-        <w:fldChar w:fldCharType="begin"/>
-      </w:r>
-      <w:r>
-        <w:instrText xml:space="preserve"> SEQ Figure \* ARABIC </w:instrText>
-      </w:r>
-      <w:r>
-        <w:fldChar w:fldCharType="separate"/>
-      </w:r>
-      <w:r>
-        <w:rPr>
-          <w:noProof/>
-        </w:rPr>
-        <w:t>2</w:t>
-      </w:r>
-      <w:r>
-        <w:fldChar w:fldCharType="end"/>
-      </w:r>
+      <w:fldSimple w:instr=" SEQ Figure \* ARABIC ">
+        <w:r>
+          <w:rPr>
+            <w:noProof/>
+          </w:rPr>
+          <w:t>2</w:t>
+        </w:r>
+      </w:fldSimple>
       <w:r>
         <w:t xml:space="preserve"> 10 Minute School Skill Development Lab</w:t>
       </w:r>
@@ -1693,7 +1674,6 @@
         <w:rPr>
           <w:b/>
           <w:bCs/>
-          <w:color w:val="auto"/>
         </w:rPr>
       </w:pPr>
       <w:bookmarkStart w:id="4" w:name="_Toc142417641"/>
@@ -1701,7 +1681,6 @@
         <w:rPr>
           <w:b/>
           <w:bCs/>
-          <w:color w:val="auto"/>
         </w:rPr>
         <w:t>How To Create Courses For 10 Minute School</w:t>
       </w:r>
@@ -1710,7 +1689,6 @@
         <w:rPr>
           <w:b/>
           <w:bCs/>
-          <w:color w:val="auto"/>
         </w:rPr>
         <w:t xml:space="preserve"> </w:t>
       </w:r>
@@ -1754,6 +1732,7 @@
         <w:rPr>
           <w:noProof/>
         </w:rPr>
+        <w:lastRenderedPageBreak/>
         <w:drawing>
           <wp:inline distT="0" distB="0" distL="0" distR="0" wp14:anchorId="25B47382" wp14:editId="5CE7656E">
             <wp:extent cx="5771515" cy="2772410"/>
@@ -1820,24 +1799,14 @@
       <w:r>
         <w:t xml:space="preserve">Figure </w:t>
       </w:r>
-      <w:r>
-        <w:fldChar w:fldCharType="begin"/>
-      </w:r>
-      <w:r>
-        <w:instrText xml:space="preserve"> SEQ Figure \* ARABIC </w:instrText>
-      </w:r>
-      <w:r>
-        <w:fldChar w:fldCharType="separate"/>
-      </w:r>
-      <w:r>
-        <w:rPr>
-          <w:noProof/>
-        </w:rPr>
-        <w:t>3</w:t>
-      </w:r>
-      <w:r>
-        <w:fldChar w:fldCharType="end"/>
-      </w:r>
+      <w:fldSimple w:instr=" SEQ Figure \* ARABIC ">
+        <w:r>
+          <w:rPr>
+            <w:noProof/>
+          </w:rPr>
+          <w:t>3</w:t>
+        </w:r>
+      </w:fldSimple>
       <w:r>
         <w:t xml:space="preserve"> Join 10 Minute School</w:t>
       </w:r>
@@ -1854,7 +1823,6 @@
         <w:rPr>
           <w:b/>
           <w:bCs/>
-          <w:color w:val="auto"/>
         </w:rPr>
       </w:pPr>
       <w:bookmarkStart w:id="6" w:name="_Toc142417642"/>
@@ -1862,9 +1830,7 @@
         <w:rPr>
           <w:b/>
           <w:bCs/>
-          <w:color w:val="auto"/>
-        </w:rPr>
-        <w:lastRenderedPageBreak/>
+        </w:rPr>
         <w:t>Course Material</w:t>
       </w:r>
       <w:bookmarkEnd w:id="6"/>
@@ -2178,6 +2144,7 @@
           <w:sz w:val="28"/>
           <w:szCs w:val="28"/>
         </w:rPr>
+        <w:lastRenderedPageBreak/>
         <w:t>Gears</w:t>
       </w:r>
     </w:p>
@@ -2469,7 +2436,6 @@
           <w:sz w:val="28"/>
           <w:szCs w:val="28"/>
         </w:rPr>
-        <w:lastRenderedPageBreak/>
         <w:t>Noise Removal</w:t>
       </w:r>
     </w:p>
@@ -2989,7 +2955,6 @@
     <w:lvl w:ilvl="0">
       <w:start w:val="1"/>
       <w:numFmt w:val="decimal"/>
-      <w:pStyle w:val="Heading1"/>
       <w:lvlText w:val="%1"/>
       <w:lvlJc w:val="left"/>
       <w:pPr>
@@ -2999,7 +2964,6 @@
     <w:lvl w:ilvl="1">
       <w:start w:val="1"/>
       <w:numFmt w:val="decimal"/>
-      <w:pStyle w:val="Heading2"/>
       <w:lvlText w:val="%1.%2"/>
       <w:lvlJc w:val="left"/>
       <w:pPr>
@@ -3009,7 +2973,6 @@
     <w:lvl w:ilvl="2">
       <w:start w:val="1"/>
       <w:numFmt w:val="decimal"/>
-      <w:pStyle w:val="Heading3"/>
       <w:lvlText w:val="%1.%2.%3"/>
       <w:lvlJc w:val="left"/>
       <w:pPr>
@@ -3019,7 +2982,6 @@
     <w:lvl w:ilvl="3">
       <w:start w:val="1"/>
       <w:numFmt w:val="decimal"/>
-      <w:pStyle w:val="Heading4"/>
       <w:lvlText w:val="%1.%2.%3.%4"/>
       <w:lvlJc w:val="left"/>
       <w:pPr>
@@ -3029,7 +2991,6 @@
     <w:lvl w:ilvl="4">
       <w:start w:val="1"/>
       <w:numFmt w:val="decimal"/>
-      <w:pStyle w:val="Heading5"/>
       <w:lvlText w:val="%1.%2.%3.%4.%5"/>
       <w:lvlJc w:val="left"/>
       <w:pPr>
@@ -3039,7 +3000,6 @@
     <w:lvl w:ilvl="5">
       <w:start w:val="1"/>
       <w:numFmt w:val="decimal"/>
-      <w:pStyle w:val="Heading6"/>
       <w:lvlText w:val="%1.%2.%3.%4.%5.%6"/>
       <w:lvlJc w:val="left"/>
       <w:pPr>
@@ -3049,7 +3009,6 @@
     <w:lvl w:ilvl="6">
       <w:start w:val="1"/>
       <w:numFmt w:val="decimal"/>
-      <w:pStyle w:val="Heading7"/>
       <w:lvlText w:val="%1.%2.%3.%4.%5.%6.%7"/>
       <w:lvlJc w:val="left"/>
       <w:pPr>
@@ -3059,7 +3018,6 @@
     <w:lvl w:ilvl="7">
       <w:start w:val="1"/>
       <w:numFmt w:val="decimal"/>
-      <w:pStyle w:val="Heading8"/>
       <w:lvlText w:val="%1.%2.%3.%4.%5.%6.%7.%8"/>
       <w:lvlJc w:val="left"/>
       <w:pPr>
@@ -3069,7 +3027,6 @@
     <w:lvl w:ilvl="8">
       <w:start w:val="1"/>
       <w:numFmt w:val="decimal"/>
-      <w:pStyle w:val="Heading9"/>
       <w:lvlText w:val="%1.%2.%3.%4.%5.%6.%7.%8.%9"/>
       <w:lvlJc w:val="left"/>
       <w:pPr>
@@ -3654,75 +3611,21 @@
   </w:num>
   <w:num w:numId="2" w16cid:durableId="804661579">
     <w:abstractNumId w:val="5"/>
-    <w:lvlOverride w:ilvl="0"/>
-    <w:lvlOverride w:ilvl="1"/>
-    <w:lvlOverride w:ilvl="2"/>
-    <w:lvlOverride w:ilvl="3"/>
-    <w:lvlOverride w:ilvl="4"/>
-    <w:lvlOverride w:ilvl="5"/>
-    <w:lvlOverride w:ilvl="6"/>
-    <w:lvlOverride w:ilvl="7"/>
-    <w:lvlOverride w:ilvl="8"/>
   </w:num>
   <w:num w:numId="3" w16cid:durableId="991834501">
     <w:abstractNumId w:val="1"/>
-    <w:lvlOverride w:ilvl="0"/>
-    <w:lvlOverride w:ilvl="1"/>
-    <w:lvlOverride w:ilvl="2"/>
-    <w:lvlOverride w:ilvl="3"/>
-    <w:lvlOverride w:ilvl="4"/>
-    <w:lvlOverride w:ilvl="5"/>
-    <w:lvlOverride w:ilvl="6"/>
-    <w:lvlOverride w:ilvl="7"/>
-    <w:lvlOverride w:ilvl="8"/>
   </w:num>
   <w:num w:numId="4" w16cid:durableId="125589229">
     <w:abstractNumId w:val="4"/>
-    <w:lvlOverride w:ilvl="0"/>
-    <w:lvlOverride w:ilvl="1"/>
-    <w:lvlOverride w:ilvl="2"/>
-    <w:lvlOverride w:ilvl="3"/>
-    <w:lvlOverride w:ilvl="4"/>
-    <w:lvlOverride w:ilvl="5"/>
-    <w:lvlOverride w:ilvl="6"/>
-    <w:lvlOverride w:ilvl="7"/>
-    <w:lvlOverride w:ilvl="8"/>
   </w:num>
   <w:num w:numId="5" w16cid:durableId="932788177">
     <w:abstractNumId w:val="8"/>
-    <w:lvlOverride w:ilvl="0"/>
-    <w:lvlOverride w:ilvl="1"/>
-    <w:lvlOverride w:ilvl="2"/>
-    <w:lvlOverride w:ilvl="3"/>
-    <w:lvlOverride w:ilvl="4"/>
-    <w:lvlOverride w:ilvl="5"/>
-    <w:lvlOverride w:ilvl="6"/>
-    <w:lvlOverride w:ilvl="7"/>
-    <w:lvlOverride w:ilvl="8"/>
   </w:num>
   <w:num w:numId="6" w16cid:durableId="940138671">
     <w:abstractNumId w:val="2"/>
-    <w:lvlOverride w:ilvl="0"/>
-    <w:lvlOverride w:ilvl="1"/>
-    <w:lvlOverride w:ilvl="2"/>
-    <w:lvlOverride w:ilvl="3"/>
-    <w:lvlOverride w:ilvl="4"/>
-    <w:lvlOverride w:ilvl="5"/>
-    <w:lvlOverride w:ilvl="6"/>
-    <w:lvlOverride w:ilvl="7"/>
-    <w:lvlOverride w:ilvl="8"/>
   </w:num>
   <w:num w:numId="7" w16cid:durableId="836575795">
     <w:abstractNumId w:val="7"/>
-    <w:lvlOverride w:ilvl="0"/>
-    <w:lvlOverride w:ilvl="1"/>
-    <w:lvlOverride w:ilvl="2"/>
-    <w:lvlOverride w:ilvl="3"/>
-    <w:lvlOverride w:ilvl="4"/>
-    <w:lvlOverride w:ilvl="5"/>
-    <w:lvlOverride w:ilvl="6"/>
-    <w:lvlOverride w:ilvl="7"/>
-    <w:lvlOverride w:ilvl="8"/>
   </w:num>
   <w:num w:numId="8" w16cid:durableId="2138448864">
     <w:abstractNumId w:val="9"/>
@@ -3744,17 +3647,13 @@
   <w:docDefaults>
     <w:rPrDefault>
       <w:rPr>
-        <w:rFonts w:asciiTheme="minorHAnsi" w:eastAsiaTheme="minorHAnsi" w:hAnsiTheme="minorHAnsi" w:cstheme="minorBidi"/>
-        <w:kern w:val="2"/>
-        <w:sz w:val="22"/>
-        <w:szCs w:val="22"/>
+        <w:rFonts w:asciiTheme="minorHAnsi" w:eastAsiaTheme="minorEastAsia" w:hAnsiTheme="minorHAnsi" w:cstheme="minorBidi"/>
         <w:lang w:val="en-US" w:eastAsia="en-US" w:bidi="ar-SA"/>
-        <w14:ligatures w14:val="standardContextual"/>
       </w:rPr>
     </w:rPrDefault>
     <w:pPrDefault>
       <w:pPr>
-        <w:spacing w:after="160" w:line="259" w:lineRule="auto"/>
+        <w:spacing w:before="100" w:after="200" w:line="276" w:lineRule="auto"/>
       </w:pPr>
     </w:pPrDefault>
   </w:docDefaults>
@@ -4139,10 +4038,7 @@
   <w:style w:type="paragraph" w:default="1" w:styleId="Normal">
     <w:name w:val="Normal"/>
     <w:qFormat/>
-    <w:rsid w:val="005F36FA"/>
-    <w:pPr>
-      <w:spacing w:line="256" w:lineRule="auto"/>
-    </w:pPr>
+    <w:rsid w:val="009D1512"/>
   </w:style>
   <w:style w:type="paragraph" w:styleId="Heading1">
     <w:name w:val="heading 1"/>
@@ -4151,21 +4047,24 @@
     <w:link w:val="Heading1Char"/>
     <w:uiPriority w:val="9"/>
     <w:qFormat/>
-    <w:rsid w:val="00B40928"/>
+    <w:rsid w:val="009D1512"/>
     <w:pPr>
-      <w:keepNext/>
-      <w:keepLines/>
-      <w:numPr>
-        <w:numId w:val="1"/>
-      </w:numPr>
-      <w:spacing w:before="240" w:after="0"/>
+      <w:pBdr>
+        <w:top w:val="single" w:sz="24" w:space="0" w:color="E32D91" w:themeColor="accent1"/>
+        <w:left w:val="single" w:sz="24" w:space="0" w:color="E32D91" w:themeColor="accent1"/>
+        <w:bottom w:val="single" w:sz="24" w:space="0" w:color="E32D91" w:themeColor="accent1"/>
+        <w:right w:val="single" w:sz="24" w:space="0" w:color="E32D91" w:themeColor="accent1"/>
+      </w:pBdr>
+      <w:shd w:val="clear" w:color="auto" w:fill="E32D91" w:themeFill="accent1"/>
+      <w:spacing w:after="0"/>
       <w:outlineLvl w:val="0"/>
     </w:pPr>
     <w:rPr>
-      <w:rFonts w:asciiTheme="majorHAnsi" w:eastAsiaTheme="majorEastAsia" w:hAnsiTheme="majorHAnsi" w:cstheme="majorBidi"/>
-      <w:color w:val="276E8B" w:themeColor="accent1" w:themeShade="BF"/>
-      <w:sz w:val="32"/>
-      <w:szCs w:val="32"/>
+      <w:caps/>
+      <w:color w:val="FFFFFF" w:themeColor="background1"/>
+      <w:spacing w:val="15"/>
+      <w:sz w:val="22"/>
+      <w:szCs w:val="22"/>
     </w:rPr>
   </w:style>
   <w:style w:type="paragraph" w:styleId="Heading2">
@@ -4177,22 +4076,21 @@
     <w:semiHidden/>
     <w:unhideWhenUsed/>
     <w:qFormat/>
-    <w:rsid w:val="00B40928"/>
+    <w:rsid w:val="009D1512"/>
     <w:pPr>
-      <w:keepNext/>
-      <w:keepLines/>
-      <w:numPr>
-        <w:ilvl w:val="1"/>
-        <w:numId w:val="1"/>
-      </w:numPr>
-      <w:spacing w:before="40" w:after="0"/>
+      <w:pBdr>
+        <w:top w:val="single" w:sz="24" w:space="0" w:color="F9D4E8" w:themeColor="accent1" w:themeTint="33"/>
+        <w:left w:val="single" w:sz="24" w:space="0" w:color="F9D4E8" w:themeColor="accent1" w:themeTint="33"/>
+        <w:bottom w:val="single" w:sz="24" w:space="0" w:color="F9D4E8" w:themeColor="accent1" w:themeTint="33"/>
+        <w:right w:val="single" w:sz="24" w:space="0" w:color="F9D4E8" w:themeColor="accent1" w:themeTint="33"/>
+      </w:pBdr>
+      <w:shd w:val="clear" w:color="auto" w:fill="F9D4E8" w:themeFill="accent1" w:themeFillTint="33"/>
+      <w:spacing w:after="0"/>
       <w:outlineLvl w:val="1"/>
     </w:pPr>
     <w:rPr>
-      <w:rFonts w:asciiTheme="majorHAnsi" w:eastAsiaTheme="majorEastAsia" w:hAnsiTheme="majorHAnsi" w:cstheme="majorBidi"/>
-      <w:color w:val="276E8B" w:themeColor="accent1" w:themeShade="BF"/>
-      <w:sz w:val="26"/>
-      <w:szCs w:val="26"/>
+      <w:caps/>
+      <w:spacing w:val="15"/>
     </w:rPr>
   </w:style>
   <w:style w:type="paragraph" w:styleId="Heading3">
@@ -4204,22 +4102,18 @@
     <w:semiHidden/>
     <w:unhideWhenUsed/>
     <w:qFormat/>
-    <w:rsid w:val="00B40928"/>
+    <w:rsid w:val="009D1512"/>
     <w:pPr>
-      <w:keepNext/>
-      <w:keepLines/>
-      <w:numPr>
-        <w:ilvl w:val="2"/>
-        <w:numId w:val="1"/>
-      </w:numPr>
-      <w:spacing w:before="40" w:after="0"/>
+      <w:pBdr>
+        <w:top w:val="single" w:sz="6" w:space="2" w:color="E32D91" w:themeColor="accent1"/>
+      </w:pBdr>
+      <w:spacing w:before="300" w:after="0"/>
       <w:outlineLvl w:val="2"/>
     </w:pPr>
     <w:rPr>
-      <w:rFonts w:asciiTheme="majorHAnsi" w:eastAsiaTheme="majorEastAsia" w:hAnsiTheme="majorHAnsi" w:cstheme="majorBidi"/>
-      <w:color w:val="1A495C" w:themeColor="accent1" w:themeShade="7F"/>
-      <w:sz w:val="24"/>
-      <w:szCs w:val="24"/>
+      <w:caps/>
+      <w:color w:val="771048" w:themeColor="accent1" w:themeShade="7F"/>
+      <w:spacing w:val="15"/>
     </w:rPr>
   </w:style>
   <w:style w:type="paragraph" w:styleId="Heading4">
@@ -4231,22 +4125,18 @@
     <w:semiHidden/>
     <w:unhideWhenUsed/>
     <w:qFormat/>
-    <w:rsid w:val="00B40928"/>
+    <w:rsid w:val="009D1512"/>
     <w:pPr>
-      <w:keepNext/>
-      <w:keepLines/>
-      <w:numPr>
-        <w:ilvl w:val="3"/>
-        <w:numId w:val="1"/>
-      </w:numPr>
-      <w:spacing w:before="40" w:after="0"/>
+      <w:pBdr>
+        <w:top w:val="dotted" w:sz="6" w:space="2" w:color="E32D91" w:themeColor="accent1"/>
+      </w:pBdr>
+      <w:spacing w:before="200" w:after="0"/>
       <w:outlineLvl w:val="3"/>
     </w:pPr>
     <w:rPr>
-      <w:rFonts w:asciiTheme="majorHAnsi" w:eastAsiaTheme="majorEastAsia" w:hAnsiTheme="majorHAnsi" w:cstheme="majorBidi"/>
-      <w:i/>
-      <w:iCs/>
-      <w:color w:val="276E8B" w:themeColor="accent1" w:themeShade="BF"/>
+      <w:caps/>
+      <w:color w:val="B3186D" w:themeColor="accent1" w:themeShade="BF"/>
+      <w:spacing w:val="10"/>
     </w:rPr>
   </w:style>
   <w:style w:type="paragraph" w:styleId="Heading5">
@@ -4258,20 +4148,18 @@
     <w:semiHidden/>
     <w:unhideWhenUsed/>
     <w:qFormat/>
-    <w:rsid w:val="00B40928"/>
+    <w:rsid w:val="009D1512"/>
     <w:pPr>
-      <w:keepNext/>
-      <w:keepLines/>
-      <w:numPr>
-        <w:ilvl w:val="4"/>
-        <w:numId w:val="1"/>
-      </w:numPr>
-      <w:spacing w:before="40" w:after="0"/>
+      <w:pBdr>
+        <w:bottom w:val="single" w:sz="6" w:space="1" w:color="E32D91" w:themeColor="accent1"/>
+      </w:pBdr>
+      <w:spacing w:before="200" w:after="0"/>
       <w:outlineLvl w:val="4"/>
     </w:pPr>
     <w:rPr>
-      <w:rFonts w:asciiTheme="majorHAnsi" w:eastAsiaTheme="majorEastAsia" w:hAnsiTheme="majorHAnsi" w:cstheme="majorBidi"/>
-      <w:color w:val="276E8B" w:themeColor="accent1" w:themeShade="BF"/>
+      <w:caps/>
+      <w:color w:val="B3186D" w:themeColor="accent1" w:themeShade="BF"/>
+      <w:spacing w:val="10"/>
     </w:rPr>
   </w:style>
   <w:style w:type="paragraph" w:styleId="Heading6">
@@ -4283,20 +4171,18 @@
     <w:semiHidden/>
     <w:unhideWhenUsed/>
     <w:qFormat/>
-    <w:rsid w:val="00B40928"/>
+    <w:rsid w:val="009D1512"/>
     <w:pPr>
-      <w:keepNext/>
-      <w:keepLines/>
-      <w:numPr>
-        <w:ilvl w:val="5"/>
-        <w:numId w:val="1"/>
-      </w:numPr>
-      <w:spacing w:before="40" w:after="0"/>
+      <w:pBdr>
+        <w:bottom w:val="dotted" w:sz="6" w:space="1" w:color="E32D91" w:themeColor="accent1"/>
+      </w:pBdr>
+      <w:spacing w:before="200" w:after="0"/>
       <w:outlineLvl w:val="5"/>
     </w:pPr>
     <w:rPr>
-      <w:rFonts w:asciiTheme="majorHAnsi" w:eastAsiaTheme="majorEastAsia" w:hAnsiTheme="majorHAnsi" w:cstheme="majorBidi"/>
-      <w:color w:val="1A495C" w:themeColor="accent1" w:themeShade="7F"/>
+      <w:caps/>
+      <w:color w:val="B3186D" w:themeColor="accent1" w:themeShade="BF"/>
+      <w:spacing w:val="10"/>
     </w:rPr>
   </w:style>
   <w:style w:type="paragraph" w:styleId="Heading7">
@@ -4308,22 +4194,15 @@
     <w:semiHidden/>
     <w:unhideWhenUsed/>
     <w:qFormat/>
-    <w:rsid w:val="00B40928"/>
+    <w:rsid w:val="009D1512"/>
     <w:pPr>
-      <w:keepNext/>
-      <w:keepLines/>
-      <w:numPr>
-        <w:ilvl w:val="6"/>
-        <w:numId w:val="1"/>
-      </w:numPr>
-      <w:spacing w:before="40" w:after="0"/>
+      <w:spacing w:before="200" w:after="0"/>
       <w:outlineLvl w:val="6"/>
     </w:pPr>
     <w:rPr>
-      <w:rFonts w:asciiTheme="majorHAnsi" w:eastAsiaTheme="majorEastAsia" w:hAnsiTheme="majorHAnsi" w:cstheme="majorBidi"/>
-      <w:i/>
-      <w:iCs/>
-      <w:color w:val="1A495C" w:themeColor="accent1" w:themeShade="7F"/>
+      <w:caps/>
+      <w:color w:val="B3186D" w:themeColor="accent1" w:themeShade="BF"/>
+      <w:spacing w:val="10"/>
     </w:rPr>
   </w:style>
   <w:style w:type="paragraph" w:styleId="Heading8">
@@ -4335,22 +4214,16 @@
     <w:semiHidden/>
     <w:unhideWhenUsed/>
     <w:qFormat/>
-    <w:rsid w:val="00B40928"/>
+    <w:rsid w:val="009D1512"/>
     <w:pPr>
-      <w:keepNext/>
-      <w:keepLines/>
-      <w:numPr>
-        <w:ilvl w:val="7"/>
-        <w:numId w:val="1"/>
-      </w:numPr>
-      <w:spacing w:before="40" w:after="0"/>
+      <w:spacing w:before="200" w:after="0"/>
       <w:outlineLvl w:val="7"/>
     </w:pPr>
     <w:rPr>
-      <w:rFonts w:asciiTheme="majorHAnsi" w:eastAsiaTheme="majorEastAsia" w:hAnsiTheme="majorHAnsi" w:cstheme="majorBidi"/>
-      <w:color w:val="272727" w:themeColor="text1" w:themeTint="D8"/>
-      <w:sz w:val="21"/>
-      <w:szCs w:val="21"/>
+      <w:caps/>
+      <w:spacing w:val="10"/>
+      <w:sz w:val="18"/>
+      <w:szCs w:val="18"/>
     </w:rPr>
   </w:style>
   <w:style w:type="paragraph" w:styleId="Heading9">
@@ -4362,24 +4235,18 @@
     <w:semiHidden/>
     <w:unhideWhenUsed/>
     <w:qFormat/>
-    <w:rsid w:val="00B40928"/>
+    <w:rsid w:val="009D1512"/>
     <w:pPr>
-      <w:keepNext/>
-      <w:keepLines/>
-      <w:numPr>
-        <w:ilvl w:val="8"/>
-        <w:numId w:val="1"/>
-      </w:numPr>
-      <w:spacing w:before="40" w:after="0"/>
+      <w:spacing w:before="200" w:after="0"/>
       <w:outlineLvl w:val="8"/>
     </w:pPr>
     <w:rPr>
-      <w:rFonts w:asciiTheme="majorHAnsi" w:eastAsiaTheme="majorEastAsia" w:hAnsiTheme="majorHAnsi" w:cstheme="majorBidi"/>
       <w:i/>
       <w:iCs/>
-      <w:color w:val="272727" w:themeColor="text1" w:themeTint="D8"/>
-      <w:sz w:val="21"/>
-      <w:szCs w:val="21"/>
+      <w:caps/>
+      <w:spacing w:val="10"/>
+      <w:sz w:val="18"/>
+      <w:szCs w:val="18"/>
     </w:rPr>
   </w:style>
   <w:style w:type="character" w:default="1" w:styleId="DefaultParagraphFont">
@@ -4414,12 +4281,14 @@
     <w:basedOn w:val="DefaultParagraphFont"/>
     <w:link w:val="Heading1"/>
     <w:uiPriority w:val="9"/>
-    <w:rsid w:val="00B40928"/>
+    <w:rsid w:val="009D1512"/>
     <w:rPr>
-      <w:rFonts w:asciiTheme="majorHAnsi" w:eastAsiaTheme="majorEastAsia" w:hAnsiTheme="majorHAnsi" w:cstheme="majorBidi"/>
-      <w:color w:val="276E8B" w:themeColor="accent1" w:themeShade="BF"/>
-      <w:sz w:val="32"/>
-      <w:szCs w:val="32"/>
+      <w:caps/>
+      <w:color w:val="FFFFFF" w:themeColor="background1"/>
+      <w:spacing w:val="15"/>
+      <w:sz w:val="22"/>
+      <w:szCs w:val="22"/>
+      <w:shd w:val="clear" w:color="auto" w:fill="E32D91" w:themeFill="accent1"/>
     </w:rPr>
   </w:style>
   <w:style w:type="character" w:customStyle="1" w:styleId="Heading2Char">
@@ -4428,12 +4297,11 @@
     <w:link w:val="Heading2"/>
     <w:uiPriority w:val="9"/>
     <w:semiHidden/>
-    <w:rsid w:val="00B40928"/>
+    <w:rsid w:val="009D1512"/>
     <w:rPr>
-      <w:rFonts w:asciiTheme="majorHAnsi" w:eastAsiaTheme="majorEastAsia" w:hAnsiTheme="majorHAnsi" w:cstheme="majorBidi"/>
-      <w:color w:val="276E8B" w:themeColor="accent1" w:themeShade="BF"/>
-      <w:sz w:val="26"/>
-      <w:szCs w:val="26"/>
+      <w:caps/>
+      <w:spacing w:val="15"/>
+      <w:shd w:val="clear" w:color="auto" w:fill="F9D4E8" w:themeFill="accent1" w:themeFillTint="33"/>
     </w:rPr>
   </w:style>
   <w:style w:type="character" w:customStyle="1" w:styleId="Heading3Char">
@@ -4442,12 +4310,11 @@
     <w:link w:val="Heading3"/>
     <w:uiPriority w:val="9"/>
     <w:semiHidden/>
-    <w:rsid w:val="00B40928"/>
+    <w:rsid w:val="009D1512"/>
     <w:rPr>
-      <w:rFonts w:asciiTheme="majorHAnsi" w:eastAsiaTheme="majorEastAsia" w:hAnsiTheme="majorHAnsi" w:cstheme="majorBidi"/>
-      <w:color w:val="1A495C" w:themeColor="accent1" w:themeShade="7F"/>
-      <w:sz w:val="24"/>
-      <w:szCs w:val="24"/>
+      <w:caps/>
+      <w:color w:val="771048" w:themeColor="accent1" w:themeShade="7F"/>
+      <w:spacing w:val="15"/>
     </w:rPr>
   </w:style>
   <w:style w:type="character" w:customStyle="1" w:styleId="Heading4Char">
@@ -4456,12 +4323,11 @@
     <w:link w:val="Heading4"/>
     <w:uiPriority w:val="9"/>
     <w:semiHidden/>
-    <w:rsid w:val="00B40928"/>
+    <w:rsid w:val="009D1512"/>
     <w:rPr>
-      <w:rFonts w:asciiTheme="majorHAnsi" w:eastAsiaTheme="majorEastAsia" w:hAnsiTheme="majorHAnsi" w:cstheme="majorBidi"/>
-      <w:i/>
-      <w:iCs/>
-      <w:color w:val="276E8B" w:themeColor="accent1" w:themeShade="BF"/>
+      <w:caps/>
+      <w:color w:val="B3186D" w:themeColor="accent1" w:themeShade="BF"/>
+      <w:spacing w:val="10"/>
     </w:rPr>
   </w:style>
   <w:style w:type="character" w:customStyle="1" w:styleId="Heading5Char">
@@ -4470,10 +4336,11 @@
     <w:link w:val="Heading5"/>
     <w:uiPriority w:val="9"/>
     <w:semiHidden/>
-    <w:rsid w:val="00B40928"/>
+    <w:rsid w:val="009D1512"/>
     <w:rPr>
-      <w:rFonts w:asciiTheme="majorHAnsi" w:eastAsiaTheme="majorEastAsia" w:hAnsiTheme="majorHAnsi" w:cstheme="majorBidi"/>
-      <w:color w:val="276E8B" w:themeColor="accent1" w:themeShade="BF"/>
+      <w:caps/>
+      <w:color w:val="B3186D" w:themeColor="accent1" w:themeShade="BF"/>
+      <w:spacing w:val="10"/>
     </w:rPr>
   </w:style>
   <w:style w:type="character" w:customStyle="1" w:styleId="Heading6Char">
@@ -4482,10 +4349,11 @@
     <w:link w:val="Heading6"/>
     <w:uiPriority w:val="9"/>
     <w:semiHidden/>
-    <w:rsid w:val="00B40928"/>
+    <w:rsid w:val="009D1512"/>
     <w:rPr>
-      <w:rFonts w:asciiTheme="majorHAnsi" w:eastAsiaTheme="majorEastAsia" w:hAnsiTheme="majorHAnsi" w:cstheme="majorBidi"/>
-      <w:color w:val="1A495C" w:themeColor="accent1" w:themeShade="7F"/>
+      <w:caps/>
+      <w:color w:val="B3186D" w:themeColor="accent1" w:themeShade="BF"/>
+      <w:spacing w:val="10"/>
     </w:rPr>
   </w:style>
   <w:style w:type="character" w:customStyle="1" w:styleId="Heading7Char">
@@ -4494,12 +4362,11 @@
     <w:link w:val="Heading7"/>
     <w:uiPriority w:val="9"/>
     <w:semiHidden/>
-    <w:rsid w:val="00B40928"/>
+    <w:rsid w:val="009D1512"/>
     <w:rPr>
-      <w:rFonts w:asciiTheme="majorHAnsi" w:eastAsiaTheme="majorEastAsia" w:hAnsiTheme="majorHAnsi" w:cstheme="majorBidi"/>
-      <w:i/>
-      <w:iCs/>
-      <w:color w:val="1A495C" w:themeColor="accent1" w:themeShade="7F"/>
+      <w:caps/>
+      <w:color w:val="B3186D" w:themeColor="accent1" w:themeShade="BF"/>
+      <w:spacing w:val="10"/>
     </w:rPr>
   </w:style>
   <w:style w:type="character" w:customStyle="1" w:styleId="Heading8Char">
@@ -4508,12 +4375,12 @@
     <w:link w:val="Heading8"/>
     <w:uiPriority w:val="9"/>
     <w:semiHidden/>
-    <w:rsid w:val="00B40928"/>
+    <w:rsid w:val="009D1512"/>
     <w:rPr>
-      <w:rFonts w:asciiTheme="majorHAnsi" w:eastAsiaTheme="majorEastAsia" w:hAnsiTheme="majorHAnsi" w:cstheme="majorBidi"/>
-      <w:color w:val="272727" w:themeColor="text1" w:themeTint="D8"/>
-      <w:sz w:val="21"/>
-      <w:szCs w:val="21"/>
+      <w:caps/>
+      <w:spacing w:val="10"/>
+      <w:sz w:val="18"/>
+      <w:szCs w:val="18"/>
     </w:rPr>
   </w:style>
   <w:style w:type="character" w:customStyle="1" w:styleId="Heading9Char">
@@ -4522,14 +4389,14 @@
     <w:link w:val="Heading9"/>
     <w:uiPriority w:val="9"/>
     <w:semiHidden/>
-    <w:rsid w:val="00B40928"/>
+    <w:rsid w:val="009D1512"/>
     <w:rPr>
-      <w:rFonts w:asciiTheme="majorHAnsi" w:eastAsiaTheme="majorEastAsia" w:hAnsiTheme="majorHAnsi" w:cstheme="majorBidi"/>
       <w:i/>
       <w:iCs/>
-      <w:color w:val="272727" w:themeColor="text1" w:themeTint="D8"/>
-      <w:sz w:val="21"/>
-      <w:szCs w:val="21"/>
+      <w:caps/>
+      <w:spacing w:val="10"/>
+      <w:sz w:val="18"/>
+      <w:szCs w:val="18"/>
     </w:rPr>
   </w:style>
   <w:style w:type="character" w:styleId="Hyperlink">
@@ -4566,16 +4433,13 @@
     <w:semiHidden/>
     <w:unhideWhenUsed/>
     <w:qFormat/>
-    <w:rsid w:val="00B40928"/>
-    <w:pPr>
-      <w:spacing w:after="200" w:line="240" w:lineRule="auto"/>
-    </w:pPr>
+    <w:rsid w:val="009D1512"/>
     <w:rPr>
-      <w:i/>
-      <w:iCs/>
-      <w:color w:val="373545" w:themeColor="text2"/>
-      <w:sz w:val="18"/>
-      <w:szCs w:val="18"/>
+      <w:b/>
+      <w:bCs/>
+      <w:color w:val="B3186D" w:themeColor="accent1" w:themeShade="BF"/>
+      <w:sz w:val="16"/>
+      <w:szCs w:val="16"/>
     </w:rPr>
   </w:style>
   <w:style w:type="paragraph" w:styleId="TableofFigures">
@@ -4609,17 +4473,10 @@
     <w:semiHidden/>
     <w:unhideWhenUsed/>
     <w:qFormat/>
-    <w:rsid w:val="00B40928"/>
+    <w:rsid w:val="009D1512"/>
     <w:pPr>
-      <w:numPr>
-        <w:numId w:val="0"/>
-      </w:numPr>
       <w:outlineLvl w:val="9"/>
     </w:pPr>
-    <w:rPr>
-      <w:kern w:val="0"/>
-      <w14:ligatures w14:val="none"/>
-    </w:rPr>
   </w:style>
   <w:style w:type="numbering" w:customStyle="1" w:styleId="Style1">
     <w:name w:val="Style1"/>
@@ -4637,15 +4494,10 @@
     <w:link w:val="NoSpacingChar"/>
     <w:uiPriority w:val="1"/>
     <w:qFormat/>
-    <w:rsid w:val="009B5FF2"/>
+    <w:rsid w:val="009D1512"/>
     <w:pPr>
       <w:spacing w:after="0" w:line="240" w:lineRule="auto"/>
     </w:pPr>
-    <w:rPr>
-      <w:rFonts w:eastAsiaTheme="minorEastAsia"/>
-      <w:kern w:val="0"/>
-      <w14:ligatures w14:val="none"/>
-    </w:rPr>
   </w:style>
   <w:style w:type="character" w:customStyle="1" w:styleId="NoSpacingChar">
     <w:name w:val="No Spacing Char"/>
@@ -4653,10 +4505,215 @@
     <w:link w:val="NoSpacing"/>
     <w:uiPriority w:val="1"/>
     <w:rsid w:val="009B5FF2"/>
+  </w:style>
+  <w:style w:type="paragraph" w:styleId="Title">
+    <w:name w:val="Title"/>
+    <w:basedOn w:val="Normal"/>
+    <w:next w:val="Normal"/>
+    <w:link w:val="TitleChar"/>
+    <w:uiPriority w:val="10"/>
+    <w:qFormat/>
+    <w:rsid w:val="009D1512"/>
+    <w:pPr>
+      <w:spacing w:before="0" w:after="0"/>
+    </w:pPr>
     <w:rPr>
-      <w:rFonts w:eastAsiaTheme="minorEastAsia"/>
-      <w:kern w:val="0"/>
-      <w14:ligatures w14:val="none"/>
+      <w:rFonts w:asciiTheme="majorHAnsi" w:eastAsiaTheme="majorEastAsia" w:hAnsiTheme="majorHAnsi" w:cstheme="majorBidi"/>
+      <w:caps/>
+      <w:color w:val="E32D91" w:themeColor="accent1"/>
+      <w:spacing w:val="10"/>
+      <w:sz w:val="52"/>
+      <w:szCs w:val="52"/>
+    </w:rPr>
+  </w:style>
+  <w:style w:type="character" w:customStyle="1" w:styleId="TitleChar">
+    <w:name w:val="Title Char"/>
+    <w:basedOn w:val="DefaultParagraphFont"/>
+    <w:link w:val="Title"/>
+    <w:uiPriority w:val="10"/>
+    <w:rsid w:val="009D1512"/>
+    <w:rPr>
+      <w:rFonts w:asciiTheme="majorHAnsi" w:eastAsiaTheme="majorEastAsia" w:hAnsiTheme="majorHAnsi" w:cstheme="majorBidi"/>
+      <w:caps/>
+      <w:color w:val="E32D91" w:themeColor="accent1"/>
+      <w:spacing w:val="10"/>
+      <w:sz w:val="52"/>
+      <w:szCs w:val="52"/>
+    </w:rPr>
+  </w:style>
+  <w:style w:type="paragraph" w:styleId="Subtitle">
+    <w:name w:val="Subtitle"/>
+    <w:basedOn w:val="Normal"/>
+    <w:next w:val="Normal"/>
+    <w:link w:val="SubtitleChar"/>
+    <w:uiPriority w:val="11"/>
+    <w:qFormat/>
+    <w:rsid w:val="009D1512"/>
+    <w:pPr>
+      <w:spacing w:before="0" w:after="500" w:line="240" w:lineRule="auto"/>
+    </w:pPr>
+    <w:rPr>
+      <w:caps/>
+      <w:color w:val="595959" w:themeColor="text1" w:themeTint="A6"/>
+      <w:spacing w:val="10"/>
+      <w:sz w:val="21"/>
+      <w:szCs w:val="21"/>
+    </w:rPr>
+  </w:style>
+  <w:style w:type="character" w:customStyle="1" w:styleId="SubtitleChar">
+    <w:name w:val="Subtitle Char"/>
+    <w:basedOn w:val="DefaultParagraphFont"/>
+    <w:link w:val="Subtitle"/>
+    <w:uiPriority w:val="11"/>
+    <w:rsid w:val="009D1512"/>
+    <w:rPr>
+      <w:caps/>
+      <w:color w:val="595959" w:themeColor="text1" w:themeTint="A6"/>
+      <w:spacing w:val="10"/>
+      <w:sz w:val="21"/>
+      <w:szCs w:val="21"/>
+    </w:rPr>
+  </w:style>
+  <w:style w:type="character" w:styleId="Strong">
+    <w:name w:val="Strong"/>
+    <w:uiPriority w:val="22"/>
+    <w:qFormat/>
+    <w:rsid w:val="009D1512"/>
+    <w:rPr>
+      <w:b/>
+      <w:bCs/>
+    </w:rPr>
+  </w:style>
+  <w:style w:type="character" w:styleId="Emphasis">
+    <w:name w:val="Emphasis"/>
+    <w:uiPriority w:val="20"/>
+    <w:qFormat/>
+    <w:rsid w:val="009D1512"/>
+    <w:rPr>
+      <w:caps/>
+      <w:color w:val="771048" w:themeColor="accent1" w:themeShade="7F"/>
+      <w:spacing w:val="5"/>
+    </w:rPr>
+  </w:style>
+  <w:style w:type="paragraph" w:styleId="Quote">
+    <w:name w:val="Quote"/>
+    <w:basedOn w:val="Normal"/>
+    <w:next w:val="Normal"/>
+    <w:link w:val="QuoteChar"/>
+    <w:uiPriority w:val="29"/>
+    <w:qFormat/>
+    <w:rsid w:val="009D1512"/>
+    <w:rPr>
+      <w:i/>
+      <w:iCs/>
+      <w:sz w:val="24"/>
+      <w:szCs w:val="24"/>
+    </w:rPr>
+  </w:style>
+  <w:style w:type="character" w:customStyle="1" w:styleId="QuoteChar">
+    <w:name w:val="Quote Char"/>
+    <w:basedOn w:val="DefaultParagraphFont"/>
+    <w:link w:val="Quote"/>
+    <w:uiPriority w:val="29"/>
+    <w:rsid w:val="009D1512"/>
+    <w:rPr>
+      <w:i/>
+      <w:iCs/>
+      <w:sz w:val="24"/>
+      <w:szCs w:val="24"/>
+    </w:rPr>
+  </w:style>
+  <w:style w:type="paragraph" w:styleId="IntenseQuote">
+    <w:name w:val="Intense Quote"/>
+    <w:basedOn w:val="Normal"/>
+    <w:next w:val="Normal"/>
+    <w:link w:val="IntenseQuoteChar"/>
+    <w:uiPriority w:val="30"/>
+    <w:qFormat/>
+    <w:rsid w:val="009D1512"/>
+    <w:pPr>
+      <w:spacing w:before="240" w:after="240" w:line="240" w:lineRule="auto"/>
+      <w:ind w:left="1080" w:right="1080"/>
+      <w:jc w:val="center"/>
+    </w:pPr>
+    <w:rPr>
+      <w:color w:val="E32D91" w:themeColor="accent1"/>
+      <w:sz w:val="24"/>
+      <w:szCs w:val="24"/>
+    </w:rPr>
+  </w:style>
+  <w:style w:type="character" w:customStyle="1" w:styleId="IntenseQuoteChar">
+    <w:name w:val="Intense Quote Char"/>
+    <w:basedOn w:val="DefaultParagraphFont"/>
+    <w:link w:val="IntenseQuote"/>
+    <w:uiPriority w:val="30"/>
+    <w:rsid w:val="009D1512"/>
+    <w:rPr>
+      <w:color w:val="E32D91" w:themeColor="accent1"/>
+      <w:sz w:val="24"/>
+      <w:szCs w:val="24"/>
+    </w:rPr>
+  </w:style>
+  <w:style w:type="character" w:styleId="SubtleEmphasis">
+    <w:name w:val="Subtle Emphasis"/>
+    <w:uiPriority w:val="19"/>
+    <w:qFormat/>
+    <w:rsid w:val="009D1512"/>
+    <w:rPr>
+      <w:i/>
+      <w:iCs/>
+      <w:color w:val="771048" w:themeColor="accent1" w:themeShade="7F"/>
+    </w:rPr>
+  </w:style>
+  <w:style w:type="character" w:styleId="IntenseEmphasis">
+    <w:name w:val="Intense Emphasis"/>
+    <w:uiPriority w:val="21"/>
+    <w:qFormat/>
+    <w:rsid w:val="009D1512"/>
+    <w:rPr>
+      <w:b/>
+      <w:bCs/>
+      <w:caps/>
+      <w:color w:val="771048" w:themeColor="accent1" w:themeShade="7F"/>
+      <w:spacing w:val="10"/>
+    </w:rPr>
+  </w:style>
+  <w:style w:type="character" w:styleId="SubtleReference">
+    <w:name w:val="Subtle Reference"/>
+    <w:uiPriority w:val="31"/>
+    <w:qFormat/>
+    <w:rsid w:val="009D1512"/>
+    <w:rPr>
+      <w:b/>
+      <w:bCs/>
+      <w:color w:val="E32D91" w:themeColor="accent1"/>
+    </w:rPr>
+  </w:style>
+  <w:style w:type="character" w:styleId="IntenseReference">
+    <w:name w:val="Intense Reference"/>
+    <w:uiPriority w:val="32"/>
+    <w:qFormat/>
+    <w:rsid w:val="009D1512"/>
+    <w:rPr>
+      <w:b/>
+      <w:bCs/>
+      <w:i/>
+      <w:iCs/>
+      <w:caps/>
+      <w:color w:val="E32D91" w:themeColor="accent1"/>
+    </w:rPr>
+  </w:style>
+  <w:style w:type="character" w:styleId="BookTitle">
+    <w:name w:val="Book Title"/>
+    <w:uiPriority w:val="33"/>
+    <w:qFormat/>
+    <w:rsid w:val="009D1512"/>
+    <w:rPr>
+      <w:b/>
+      <w:bCs/>
+      <w:i/>
+      <w:iCs/>
+      <w:spacing w:val="0"/>
     </w:rPr>
   </w:style>
 </w:styles>
@@ -4665,7 +4722,7 @@
 <file path=word/theme/theme1.xml><?xml version="1.0" encoding="utf-8"?>
 <a:theme xmlns:a="http://schemas.openxmlformats.org/drawingml/2006/main" name="Office Theme">
   <a:themeElements>
-    <a:clrScheme name="Blue Green">
+    <a:clrScheme name="Red Violet">
       <a:dk1>
         <a:sysClr val="windowText" lastClr="000000"/>
       </a:dk1>
@@ -4673,34 +4730,34 @@
         <a:sysClr val="window" lastClr="FFFFFF"/>
       </a:lt1>
       <a:dk2>
-        <a:srgbClr val="373545"/>
+        <a:srgbClr val="454551"/>
       </a:dk2>
       <a:lt2>
-        <a:srgbClr val="CEDBE6"/>
+        <a:srgbClr val="D8D9DC"/>
       </a:lt2>
       <a:accent1>
-        <a:srgbClr val="3494BA"/>
+        <a:srgbClr val="E32D91"/>
       </a:accent1>
       <a:accent2>
-        <a:srgbClr val="58B6C0"/>
+        <a:srgbClr val="C830CC"/>
       </a:accent2>
       <a:accent3>
-        <a:srgbClr val="75BDA7"/>
+        <a:srgbClr val="4EA6DC"/>
       </a:accent3>
       <a:accent4>
-        <a:srgbClr val="7A8C8E"/>
+        <a:srgbClr val="4775E7"/>
       </a:accent4>
       <a:accent5>
-        <a:srgbClr val="84ACB6"/>
+        <a:srgbClr val="8971E1"/>
       </a:accent5>
       <a:accent6>
-        <a:srgbClr val="2683C6"/>
+        <a:srgbClr val="D54773"/>
       </a:accent6>
       <a:hlink>
         <a:srgbClr val="6B9F25"/>
       </a:hlink>
       <a:folHlink>
-        <a:srgbClr val="9F6715"/>
+        <a:srgbClr val="8C8C8C"/>
       </a:folHlink>
     </a:clrScheme>
     <a:fontScheme name="Office">

</xml_diff>